<commit_message>
added images from customer modification
</commit_message>
<xml_diff>
--- a/Word Documents/CustomerModification.docx
+++ b/Word Documents/CustomerModification.docx
@@ -9,6 +9,8 @@
           <w:color w:val="000000"/>
         </w:rPr>
       </w:pPr>
+      <w:bookmarkStart w:id="0" w:name="Page1"/>
+      <w:bookmarkEnd w:id="0"/>
       <w:r>
         <w:rPr>
           <w:noProof/>
@@ -16,7 +18,7 @@
         <mc:AlternateContent>
           <mc:Choice Requires="wps">
             <w:drawing>
-              <wp:anchor distT="0" distB="0" distL="114300" distR="114300" simplePos="0" relativeHeight="251709440" behindDoc="0" locked="0" layoutInCell="1" allowOverlap="1" wp14:anchorId="61387682" wp14:editId="1314BB1A">
+              <wp:anchor distT="0" distB="0" distL="114300" distR="114300" simplePos="0" relativeHeight="251709440" behindDoc="0" locked="0" layoutInCell="1" allowOverlap="1" wp14:anchorId="61387682" wp14:editId="39E0942B">
                 <wp:simplePos x="0" y="0"/>
                 <wp:positionH relativeFrom="margin">
                   <wp:posOffset>2298700</wp:posOffset>
@@ -27,7 +29,9 @@
                 <wp:extent cx="3543300" cy="571500"/>
                 <wp:effectExtent l="50800" t="50800" r="139700" b="139700"/>
                 <wp:wrapSquare wrapText="bothSides"/>
-                <wp:docPr id="93" name="Rounded Rectangle 93"/>
+                <wp:docPr id="93" name="Rounded Rectangle 93">
+                  <a:hlinkClick xmlns:a="http://schemas.openxmlformats.org/drawingml/2006/main" r:id="rId4"/>
+                </wp:docPr>
                 <wp:cNvGraphicFramePr/>
                 <a:graphic xmlns:a="http://schemas.openxmlformats.org/drawingml/2006/main">
                   <a:graphicData uri="http://schemas.microsoft.com/office/word/2010/wordprocessingShape">
@@ -105,7 +109,8 @@
           </mc:Choice>
           <mc:Fallback>
             <w:pict>
-              <v:roundrect w14:anchorId="61387682" id="Rounded_x0020_Rectangle_x0020_93" o:spid="_x0000_s1026" style="position:absolute;margin-left:181pt;margin-top:501.95pt;width:279pt;height:45pt;z-index:251709440;visibility:visible;mso-wrap-style:square;mso-wrap-distance-left:9pt;mso-wrap-distance-top:0;mso-wrap-distance-right:9pt;mso-wrap-distance-bottom:0;mso-position-horizontal:absolute;mso-position-horizontal-relative:margin;mso-position-vertical:absolute;mso-position-vertical-relative:margin;v-text-anchor:middle" arcsize="10923f" o:gfxdata="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" fillcolor="#073b71" strokecolor="white" strokeweight="3pt">
+              <v:roundrect w14:anchorId="61387682" id="Rounded_x0020_Rectangle_x0020_93" o:spid="_x0000_s1026" href="#First_Name" style="position:absolute;margin-left:181pt;margin-top:501.95pt;width:279pt;height:45pt;z-index:251709440;visibility:visible;mso-wrap-style:square;mso-wrap-distance-left:9pt;mso-wrap-distance-top:0;mso-wrap-distance-right:9pt;mso-wrap-distance-bottom:0;mso-position-horizontal:absolute;mso-position-horizontal-relative:margin;mso-position-vertical:absolute;mso-position-vertical-relative:margin;v-text-anchor:middle" arcsize="10923f" o:gfxdata="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" o:button="t" fillcolor="#073b71" strokecolor="white" strokeweight="3pt">
+                <v:fill o:detectmouseclick="t"/>
                 <v:stroke joinstyle="miter"/>
                 <v:shadow on="t" opacity="26214f" mv:blur="50800f" origin="-.5,-.5" offset="26941emu,26941emu"/>
                 <v:textbox>
@@ -162,7 +167,7 @@
                     </pic:cNvPicPr>
                   </pic:nvPicPr>
                   <pic:blipFill>
-                    <a:blip r:embed="rId4">
+                    <a:blip r:embed="rId5">
                       <a:extLst>
                         <a:ext uri="{28A0092B-C50C-407E-A947-70E740481C1C}">
                           <a14:useLocalDpi xmlns:a14="http://schemas.microsoft.com/office/drawing/2010/main" val="0"/>
@@ -267,7 +272,6 @@
                                 <w:szCs w:val="92"/>
                               </w:rPr>
                             </w:pPr>
-                            <w:bookmarkStart w:id="0" w:name="Page1"/>
                             <w:r>
                               <w:rPr>
                                 <w:sz w:val="72"/>
@@ -290,7 +294,6 @@
                               <w:t>This next tutorial will walk you through the steps to change a birthday for a client.</w:t>
                             </w:r>
                           </w:p>
-                          <w:bookmarkEnd w:id="0"/>
                         </w:txbxContent>
                       </wps:txbx>
                       <wps:bodyPr rot="0" spcFirstLastPara="0" vertOverflow="overflow" horzOverflow="overflow" vert="horz" wrap="square" lIns="91440" tIns="45720" rIns="91440" bIns="45720" numCol="1" spcCol="0" rtlCol="0" fromWordArt="0" anchor="ctr" anchorCtr="0" forceAA="0" compatLnSpc="1">
@@ -320,7 +323,6 @@
                           <w:szCs w:val="92"/>
                         </w:rPr>
                       </w:pPr>
-                      <w:bookmarkStart w:id="1" w:name="Page1"/>
                       <w:r>
                         <w:rPr>
                           <w:sz w:val="72"/>
@@ -343,7 +345,6 @@
                         <w:t>This next tutorial will walk you through the steps to change a birthday for a client.</w:t>
                       </w:r>
                     </w:p>
-                    <w:bookmarkEnd w:id="1"/>
                   </w:txbxContent>
                 </v:textbox>
                 <w10:wrap type="square" anchorx="margin" anchory="margin"/>
@@ -359,8 +360,6 @@
         </w:rPr>
         <w:br w:type="page"/>
       </w:r>
-      <w:bookmarkStart w:id="2" w:name="_GoBack"/>
-      <w:bookmarkEnd w:id="2"/>
     </w:p>
     <w:p>
       <w:pPr>
@@ -389,6 +388,38 @@
           <w:color w:val="000000"/>
         </w:rPr>
       </w:pPr>
+      <w:bookmarkStart w:id="1" w:name="Error_Page"/>
+      <w:bookmarkEnd w:id="1"/>
+    </w:p>
+    <w:p>
+      <w:pPr>
+        <w:widowControl w:val="0"/>
+        <w:autoSpaceDE w:val="0"/>
+        <w:autoSpaceDN w:val="0"/>
+        <w:adjustRightInd w:val="0"/>
+        <w:spacing w:line="280" w:lineRule="atLeast"/>
+        <w:ind w:left="-720"/>
+        <w:rPr>
+          <w:rFonts w:ascii="Times" w:hAnsi="Times" w:cs="Times"/>
+          <w:color w:val="000000"/>
+        </w:rPr>
+      </w:pPr>
+    </w:p>
+    <w:p>
+      <w:pPr>
+        <w:widowControl w:val="0"/>
+        <w:autoSpaceDE w:val="0"/>
+        <w:autoSpaceDN w:val="0"/>
+        <w:adjustRightInd w:val="0"/>
+        <w:spacing w:line="280" w:lineRule="atLeast"/>
+        <w:ind w:left="-720"/>
+        <w:rPr>
+          <w:rFonts w:ascii="Times" w:hAnsi="Times" w:cs="Times"/>
+          <w:color w:val="000000"/>
+        </w:rPr>
+      </w:pPr>
+      <w:bookmarkStart w:id="2" w:name="_GoBack"/>
+      <w:bookmarkEnd w:id="2"/>
       <w:r>
         <w:rPr>
           <w:noProof/>
@@ -396,7 +427,7 @@
         <mc:AlternateContent>
           <mc:Choice Requires="wps">
             <w:drawing>
-              <wp:anchor distT="0" distB="0" distL="114300" distR="114300" simplePos="0" relativeHeight="251713536" behindDoc="0" locked="0" layoutInCell="1" allowOverlap="1" wp14:anchorId="18C8EEB2" wp14:editId="7072590E">
+              <wp:anchor distT="0" distB="0" distL="114300" distR="114300" simplePos="0" relativeHeight="251713536" behindDoc="0" locked="0" layoutInCell="1" allowOverlap="1" wp14:anchorId="18C8EEB2" wp14:editId="5C9AE26B">
                 <wp:simplePos x="0" y="0"/>
                 <wp:positionH relativeFrom="margin">
                   <wp:posOffset>2298700</wp:posOffset>
@@ -407,7 +438,9 @@
                 <wp:extent cx="3543300" cy="571500"/>
                 <wp:effectExtent l="50800" t="50800" r="139700" b="139700"/>
                 <wp:wrapSquare wrapText="bothSides"/>
-                <wp:docPr id="96" name="Rounded Rectangle 96"/>
+                <wp:docPr id="96" name="Rounded Rectangle 96">
+                  <a:hlinkClick xmlns:a="http://schemas.openxmlformats.org/drawingml/2006/main" r:id="rId6"/>
+                </wp:docPr>
                 <wp:cNvGraphicFramePr/>
                 <a:graphic xmlns:a="http://schemas.openxmlformats.org/drawingml/2006/main">
                   <a:graphicData uri="http://schemas.microsoft.com/office/word/2010/wordprocessingShape">
@@ -469,6 +502,7 @@
                               <w:t>Back</w:t>
                             </w:r>
                           </w:p>
+                          <w:p/>
                         </w:txbxContent>
                       </wps:txbx>
                       <wps:bodyPr rot="0" spcFirstLastPara="0" vertOverflow="overflow" horzOverflow="overflow" vert="horz" wrap="square" lIns="91440" tIns="45720" rIns="91440" bIns="45720" numCol="1" spcCol="0" rtlCol="0" fromWordArt="0" anchor="ctr" anchorCtr="0" forceAA="0" compatLnSpc="1">
@@ -485,7 +519,8 @@
           </mc:Choice>
           <mc:Fallback>
             <w:pict>
-              <v:roundrect w14:anchorId="18C8EEB2" id="Rounded_x0020_Rectangle_x0020_96" o:spid="_x0000_s1028" style="position:absolute;left:0;text-align:left;margin-left:181pt;margin-top:501.95pt;width:279pt;height:45pt;z-index:251713536;visibility:visible;mso-wrap-style:square;mso-wrap-distance-left:9pt;mso-wrap-distance-top:0;mso-wrap-distance-right:9pt;mso-wrap-distance-bottom:0;mso-position-horizontal:absolute;mso-position-horizontal-relative:margin;mso-position-vertical:absolute;mso-position-vertical-relative:margin;v-text-anchor:middle" arcsize="10923f" o:gfxdata="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" fillcolor="#073b71" strokecolor="white" strokeweight="3pt">
+              <v:roundrect w14:anchorId="18C8EEB2" id="Rounded_x0020_Rectangle_x0020_96" o:spid="_x0000_s1028" href="#Page1" style="position:absolute;left:0;text-align:left;margin-left:181pt;margin-top:501.95pt;width:279pt;height:45pt;z-index:251713536;visibility:visible;mso-wrap-style:square;mso-wrap-distance-left:9pt;mso-wrap-distance-top:0;mso-wrap-distance-right:9pt;mso-wrap-distance-bottom:0;mso-position-horizontal:absolute;mso-position-horizontal-relative:margin;mso-position-vertical:absolute;mso-position-vertical-relative:margin;v-text-anchor:middle" arcsize="10923f" o:gfxdata="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" o:button="t" fillcolor="#073b71" strokecolor="white" strokeweight="3pt">
+                <v:fill o:detectmouseclick="t"/>
                 <v:stroke joinstyle="miter"/>
                 <v:shadow on="t" opacity="26214f" mv:blur="50800f" origin="-.5,-.5" offset="26941emu,26941emu"/>
                 <v:textbox>
@@ -504,6 +539,7 @@
                         <w:t>Back</w:t>
                       </w:r>
                     </w:p>
+                    <w:p/>
                   </w:txbxContent>
                 </v:textbox>
                 <w10:wrap type="square" anchorx="margin" anchory="margin"/>
@@ -586,7 +622,6 @@
                                 <w:szCs w:val="92"/>
                               </w:rPr>
                             </w:pPr>
-                            <w:bookmarkStart w:id="3" w:name="Error_Page"/>
                             <w:r>
                               <w:rPr>
                                 <w:sz w:val="96"/>
@@ -622,7 +657,6 @@
                               <w:t>.</w:t>
                             </w:r>
                           </w:p>
-                          <w:bookmarkEnd w:id="3"/>
                         </w:txbxContent>
                       </wps:txbx>
                       <wps:bodyPr rot="0" spcFirstLastPara="0" vertOverflow="overflow" horzOverflow="overflow" vert="horz" wrap="square" lIns="91440" tIns="45720" rIns="91440" bIns="45720" numCol="1" spcCol="0" rtlCol="0" fromWordArt="0" anchor="ctr" anchorCtr="0" forceAA="0" compatLnSpc="1">
@@ -652,7 +686,6 @@
                           <w:szCs w:val="92"/>
                         </w:rPr>
                       </w:pPr>
-                      <w:bookmarkStart w:id="4" w:name="Error_Page"/>
                       <w:r>
                         <w:rPr>
                           <w:sz w:val="96"/>
@@ -688,7 +721,6 @@
                         <w:t>.</w:t>
                       </w:r>
                     </w:p>
-                    <w:bookmarkEnd w:id="4"/>
                   </w:txbxContent>
                 </v:textbox>
                 <w10:wrap type="square" anchorx="margin" anchory="margin"/>
@@ -727,7 +759,7 @@
                     </pic:cNvPicPr>
                   </pic:nvPicPr>
                   <pic:blipFill>
-                    <a:blip r:embed="rId4">
+                    <a:blip r:embed="rId5">
                       <a:extLst>
                         <a:ext uri="{28A0092B-C50C-407E-A947-70E740481C1C}">
                           <a14:useLocalDpi xmlns:a14="http://schemas.microsoft.com/office/drawing/2010/main" val="0"/>
@@ -772,6 +804,7 @@
           <w:color w:val="000000"/>
         </w:rPr>
       </w:pPr>
+      <w:bookmarkStart w:id="3" w:name="New_Receipt"/>
       <w:r>
         <w:rPr>
           <w:noProof/>
@@ -803,7 +836,7 @@
                     </pic:cNvPicPr>
                   </pic:nvPicPr>
                   <pic:blipFill>
-                    <a:blip r:embed="rId5">
+                    <a:blip r:embed="rId7">
                       <a:extLst>
                         <a:ext uri="{28A0092B-C50C-407E-A947-70E740481C1C}">
                           <a14:useLocalDpi xmlns:a14="http://schemas.microsoft.com/office/drawing/2010/main" val="0"/>
@@ -839,6 +872,7 @@
           </wp:anchor>
         </w:drawing>
       </w:r>
+      <w:bookmarkEnd w:id="3"/>
       <w:r>
         <w:rPr>
           <w:noProof/>
@@ -1177,6 +1211,8 @@
       </w:r>
     </w:p>
     <w:p>
+      <w:bookmarkStart w:id="4" w:name="First_Name"/>
+      <w:bookmarkEnd w:id="4"/>
       <w:r>
         <w:rPr>
           <w:noProof/>
@@ -1208,7 +1244,7 @@
                     </pic:cNvPicPr>
                   </pic:nvPicPr>
                   <pic:blipFill>
-                    <a:blip r:embed="rId6">
+                    <a:blip r:embed="rId8">
                       <a:extLst>
                         <a:ext uri="{28A0092B-C50C-407E-A947-70E740481C1C}">
                           <a14:useLocalDpi xmlns:a14="http://schemas.microsoft.com/office/drawing/2010/main" val="0"/>
@@ -1608,7 +1644,7 @@
                     </pic:cNvPicPr>
                   </pic:nvPicPr>
                   <pic:blipFill>
-                    <a:blip r:embed="rId7">
+                    <a:blip r:embed="rId9">
                       <a:extLst>
                         <a:ext uri="{28A0092B-C50C-407E-A947-70E740481C1C}">
                           <a14:useLocalDpi xmlns:a14="http://schemas.microsoft.com/office/drawing/2010/main" val="0"/>
@@ -1979,6 +2015,8 @@
       </w:r>
     </w:p>
     <w:p>
+      <w:bookmarkStart w:id="5" w:name="Last_Name"/>
+      <w:bookmarkEnd w:id="5"/>
       <w:r>
         <w:rPr>
           <w:noProof/>
@@ -2010,7 +2048,7 @@
                     </pic:cNvPicPr>
                   </pic:nvPicPr>
                   <pic:blipFill>
-                    <a:blip r:embed="rId8">
+                    <a:blip r:embed="rId10">
                       <a:extLst>
                         <a:ext uri="{28A0092B-C50C-407E-A947-70E740481C1C}">
                           <a14:useLocalDpi xmlns:a14="http://schemas.microsoft.com/office/drawing/2010/main" val="0"/>
@@ -2410,7 +2448,7 @@
                     </pic:cNvPicPr>
                   </pic:nvPicPr>
                   <pic:blipFill>
-                    <a:blip r:embed="rId9">
+                    <a:blip r:embed="rId11">
                       <a:extLst>
                         <a:ext uri="{28A0092B-C50C-407E-A947-70E740481C1C}">
                           <a14:useLocalDpi xmlns:a14="http://schemas.microsoft.com/office/drawing/2010/main" val="0"/>
@@ -2741,6 +2779,8 @@
       </w:r>
     </w:p>
     <w:p>
+      <w:bookmarkStart w:id="6" w:name="Select_Client"/>
+      <w:bookmarkEnd w:id="6"/>
       <w:r>
         <w:rPr>
           <w:noProof/>
@@ -2772,7 +2812,7 @@
                     </pic:cNvPicPr>
                   </pic:nvPicPr>
                   <pic:blipFill>
-                    <a:blip r:embed="rId10">
+                    <a:blip r:embed="rId12">
                       <a:extLst>
                         <a:ext uri="{28A0092B-C50C-407E-A947-70E740481C1C}">
                           <a14:useLocalDpi xmlns:a14="http://schemas.microsoft.com/office/drawing/2010/main" val="0"/>
@@ -3103,6 +3143,8 @@
       </w:r>
     </w:p>
     <w:p>
+      <w:bookmarkStart w:id="7" w:name="Edit_Info"/>
+      <w:bookmarkEnd w:id="7"/>
       <w:r>
         <w:rPr>
           <w:noProof/>
@@ -3134,7 +3176,7 @@
                     </pic:cNvPicPr>
                   </pic:nvPicPr>
                   <pic:blipFill>
-                    <a:blip r:embed="rId11">
+                    <a:blip r:embed="rId13">
                       <a:extLst>
                         <a:ext uri="{28A0092B-C50C-407E-A947-70E740481C1C}">
                           <a14:useLocalDpi xmlns:a14="http://schemas.microsoft.com/office/drawing/2010/main" val="0"/>
@@ -3503,6 +3545,8 @@
       </w:r>
     </w:p>
     <w:p>
+      <w:bookmarkStart w:id="8" w:name="Change_Details"/>
+      <w:bookmarkEnd w:id="8"/>
       <w:r>
         <w:rPr>
           <w:noProof/>
@@ -3534,7 +3578,7 @@
                     </pic:cNvPicPr>
                   </pic:nvPicPr>
                   <pic:blipFill>
-                    <a:blip r:embed="rId12">
+                    <a:blip r:embed="rId14">
                       <a:extLst>
                         <a:ext uri="{28A0092B-C50C-407E-A947-70E740481C1C}">
                           <a14:useLocalDpi xmlns:a14="http://schemas.microsoft.com/office/drawing/2010/main" val="0"/>
@@ -3865,6 +3909,8 @@
       </w:r>
     </w:p>
     <w:p>
+      <w:bookmarkStart w:id="9" w:name="Change_BDay"/>
+      <w:bookmarkEnd w:id="9"/>
       <w:r>
         <w:rPr>
           <w:noProof/>
@@ -3896,7 +3942,7 @@
                     </pic:cNvPicPr>
                   </pic:nvPicPr>
                   <pic:blipFill>
-                    <a:blip r:embed="rId13">
+                    <a:blip r:embed="rId15">
                       <a:extLst>
                         <a:ext uri="{28A0092B-C50C-407E-A947-70E740481C1C}">
                           <a14:useLocalDpi xmlns:a14="http://schemas.microsoft.com/office/drawing/2010/main" val="0"/>
@@ -4227,6 +4273,8 @@
       </w:r>
     </w:p>
     <w:p>
+      <w:bookmarkStart w:id="10" w:name="Specific_BDay"/>
+      <w:bookmarkEnd w:id="10"/>
       <w:r>
         <w:rPr>
           <w:noProof/>
@@ -4258,7 +4306,7 @@
                     </pic:cNvPicPr>
                   </pic:nvPicPr>
                   <pic:blipFill>
-                    <a:blip r:embed="rId14">
+                    <a:blip r:embed="rId16">
                       <a:extLst>
                         <a:ext uri="{28A0092B-C50C-407E-A947-70E740481C1C}">
                           <a14:useLocalDpi xmlns:a14="http://schemas.microsoft.com/office/drawing/2010/main" val="0"/>
@@ -4627,6 +4675,8 @@
       </w:r>
     </w:p>
     <w:p>
+      <w:bookmarkStart w:id="11" w:name="Add_Note"/>
+      <w:bookmarkEnd w:id="11"/>
       <w:r>
         <w:rPr>
           <w:noProof/>
@@ -4658,7 +4708,7 @@
                     </pic:cNvPicPr>
                   </pic:nvPicPr>
                   <pic:blipFill>
-                    <a:blip r:embed="rId15">
+                    <a:blip r:embed="rId17">
                       <a:extLst>
                         <a:ext uri="{28A0092B-C50C-407E-A947-70E740481C1C}">
                           <a14:useLocalDpi xmlns:a14="http://schemas.microsoft.com/office/drawing/2010/main" val="0"/>
@@ -4989,6 +5039,8 @@
       </w:r>
     </w:p>
     <w:p>
+      <w:bookmarkStart w:id="12" w:name="Save_Changes"/>
+      <w:bookmarkEnd w:id="12"/>
       <w:r>
         <w:rPr>
           <w:noProof/>
@@ -5020,7 +5072,7 @@
                     </pic:cNvPicPr>
                   </pic:nvPicPr>
                   <pic:blipFill>
-                    <a:blip r:embed="rId16">
+                    <a:blip r:embed="rId18">
                       <a:extLst>
                         <a:ext uri="{28A0092B-C50C-407E-A947-70E740481C1C}">
                           <a14:useLocalDpi xmlns:a14="http://schemas.microsoft.com/office/drawing/2010/main" val="0"/>
@@ -5389,6 +5441,10 @@
       </w:r>
     </w:p>
     <w:p>
+      <w:bookmarkStart w:id="13" w:name="Open_Front_Desk"/>
+      <w:bookmarkStart w:id="14" w:name="Last_Page"/>
+      <w:bookmarkEnd w:id="13"/>
+      <w:bookmarkEnd w:id="14"/>
       <w:r>
         <w:rPr>
           <w:noProof/>
@@ -5420,7 +5476,7 @@
                     </pic:cNvPicPr>
                   </pic:nvPicPr>
                   <pic:blipFill>
-                    <a:blip r:embed="rId4">
+                    <a:blip r:embed="rId5">
                       <a:extLst>
                         <a:ext uri="{28A0092B-C50C-407E-A947-70E740481C1C}">
                           <a14:useLocalDpi xmlns:a14="http://schemas.microsoft.com/office/drawing/2010/main" val="0"/>
@@ -6166,6 +6222,17 @@
     <w:semiHidden/>
     <w:unhideWhenUsed/>
   </w:style>
+  <w:style w:type="character" w:styleId="Hyperlink">
+    <w:name w:val="Hyperlink"/>
+    <w:basedOn w:val="DefaultParagraphFont"/>
+    <w:uiPriority w:val="99"/>
+    <w:unhideWhenUsed/>
+    <w:rsid w:val="00E501AC"/>
+    <w:rPr>
+      <w:color w:val="0563C1" w:themeColor="hyperlink"/>
+      <w:u w:val="single"/>
+    </w:rPr>
+  </w:style>
 </w:styles>
 </file>
 

</xml_diff>